<commit_message>
Ajout: Pate basquaise corrigé
</commit_message>
<xml_diff>
--- a/RECETTES/PLAT CHAUD/mac n cheese courge butternut.docx
+++ b/RECETTES/PLAT CHAUD/mac n cheese courge butternut.docx
@@ -133,7 +133,66 @@
         <w:rPr>
           <w:lang w:val="fr-CA"/>
         </w:rPr>
-        <w:t>2kg courge musquée, pelée</w:t>
+        <w:t>2000g macaronis</w:t>
+      </w:r>
+    </w:p>
+    <w:p>
+      <w:pPr>
+        <w:pStyle w:val="Paragraphedeliste"/>
+        <w:numPr>
+          <w:ilvl w:val="0"/>
+          <w:numId w:val="3"/>
+        </w:numPr>
+        <w:spacing w:after="0"/>
+        <w:ind w:left="709" w:hanging="283"/>
+        <w:rPr>
+          <w:lang w:val="fr-CA"/>
+        </w:rPr>
+      </w:pPr>
+      <w:r>
+        <w:rPr>
+          <w:lang w:val="fr-CA"/>
+        </w:rPr>
+        <w:t>1500g fromage cheddar orange</w:t>
+      </w:r>
+    </w:p>
+    <w:p>
+      <w:pPr>
+        <w:pStyle w:val="Paragraphedeliste"/>
+        <w:numPr>
+          <w:ilvl w:val="0"/>
+          <w:numId w:val="3"/>
+        </w:numPr>
+        <w:spacing w:after="0"/>
+        <w:ind w:left="709" w:hanging="283"/>
+        <w:rPr>
+          <w:lang w:val="fr-CA"/>
+        </w:rPr>
+      </w:pPr>
+      <w:r>
+        <w:rPr>
+          <w:lang w:val="fr-CA"/>
+        </w:rPr>
+        <w:t>2.27kg de courge musquée</w:t>
+      </w:r>
+    </w:p>
+    <w:p>
+      <w:pPr>
+        <w:pStyle w:val="Paragraphedeliste"/>
+        <w:numPr>
+          <w:ilvl w:val="0"/>
+          <w:numId w:val="3"/>
+        </w:numPr>
+        <w:spacing w:after="0"/>
+        <w:rPr>
+          <w:lang w:val="fr-CA"/>
+        </w:rPr>
+      </w:pPr>
+      <w:r>
+        <w:rPr>
+          <w:lang w:val="fr-CA"/>
+        </w:rPr>
+        <w:t>Cuire les morceaux de courges minimum 1h dans l’eau bouillante</w:t>
       </w:r>
     </w:p>
     <w:p>

</xml_diff>

<commit_message>
Modification: Mac N Cheese Butternut
</commit_message>
<xml_diff>
--- a/RECETTES/PLAT CHAUD/mac n cheese courge butternut.docx
+++ b/RECETTES/PLAT CHAUD/mac n cheese courge butternut.docx
@@ -22,74 +22,27 @@
           <w:szCs w:val="40"/>
           <w:lang w:val="fr-CA"/>
         </w:rPr>
-        <w:t xml:space="preserve">Mac &amp; </w:t>
-      </w:r>
-      <w:proofErr w:type="spellStart"/>
-      <w:r>
-        <w:rPr>
-          <w:rFonts w:ascii="Roboto Black" w:hAnsi="Roboto Black"/>
-          <w:b/>
-          <w:sz w:val="40"/>
-          <w:szCs w:val="40"/>
-          <w:lang w:val="fr-CA"/>
-        </w:rPr>
-        <w:t>Cheese</w:t>
-      </w:r>
-      <w:proofErr w:type="spellEnd"/>
-      <w:r>
-        <w:rPr>
-          <w:rFonts w:ascii="Roboto Black" w:hAnsi="Roboto Black"/>
-          <w:b/>
-          <w:sz w:val="40"/>
-          <w:szCs w:val="40"/>
-          <w:lang w:val="fr-CA"/>
-        </w:rPr>
-        <w:t xml:space="preserve"> Courge Musquée</w:t>
-      </w:r>
-    </w:p>
-    <w:p>
-      <w:pPr>
-        <w:spacing w:after="0"/>
-        <w:jc w:val="center"/>
+        <w:t>Mac &amp; Cheese Courge Musquée</w:t>
+      </w:r>
+    </w:p>
+    <w:p>
+      <w:pPr>
+        <w:spacing w:after="0"/>
         <w:rPr>
           <w:rFonts w:ascii="Roboto Black" w:hAnsi="Roboto Black"/>
           <w:sz w:val="18"/>
           <w:lang w:val="fr-CA"/>
         </w:rPr>
       </w:pPr>
-      <w:r>
-        <w:rPr>
-          <w:rFonts w:ascii="Roboto Black" w:hAnsi="Roboto Black"/>
+    </w:p>
+    <w:p>
+      <w:pPr>
+        <w:spacing w:after="0"/>
+        <w:rPr>
           <w:sz w:val="18"/>
           <w:lang w:val="fr-CA"/>
         </w:rPr>
-        <w:t xml:space="preserve">20-24 </w:t>
-      </w:r>
-      <w:r>
-        <w:rPr>
-          <w:rFonts w:ascii="Roboto Black" w:hAnsi="Roboto Black"/>
-          <w:sz w:val="18"/>
-          <w:lang w:val="fr-CA"/>
-        </w:rPr>
-        <w:t>portions</w:t>
-      </w:r>
-    </w:p>
-    <w:p>
-      <w:pPr>
-        <w:spacing w:after="0"/>
-        <w:jc w:val="center"/>
-        <w:rPr>
-          <w:sz w:val="18"/>
-          <w:lang w:val="fr-CA"/>
-        </w:rPr>
-      </w:pPr>
-      <w:r>
-        <w:rPr>
-          <w:sz w:val="18"/>
-          <w:lang w:val="fr-CA"/>
-        </w:rPr>
-        <w:t>7 fois l’original</w:t>
-      </w:r>
+      </w:pPr>
     </w:p>
     <w:p>
       <w:pPr>
@@ -173,7 +126,13 @@
         <w:rPr>
           <w:lang w:val="fr-CA"/>
         </w:rPr>
-        <w:t>2.27kg de courge musquée</w:t>
+        <w:t>2.27kg de courge musqué</w:t>
+      </w:r>
+      <w:r>
+        <w:rPr>
+          <w:lang w:val="fr-CA"/>
+        </w:rPr>
+        <w:t>e</w:t>
       </w:r>
     </w:p>
     <w:p>
@@ -184,15 +143,16 @@
           <w:numId w:val="3"/>
         </w:numPr>
         <w:spacing w:after="0"/>
-        <w:rPr>
-          <w:lang w:val="fr-CA"/>
-        </w:rPr>
-      </w:pPr>
-      <w:r>
-        <w:rPr>
-          <w:lang w:val="fr-CA"/>
-        </w:rPr>
-        <w:t>Cuire les morceaux de courges minimum 1h dans l’eau bouillante</w:t>
+        <w:ind w:left="709" w:hanging="283"/>
+        <w:rPr>
+          <w:lang w:val="fr-CA"/>
+        </w:rPr>
+      </w:pPr>
+      <w:r>
+        <w:rPr>
+          <w:lang w:val="fr-CA"/>
+        </w:rPr>
+        <w:t>1 c à soupe poudre d’ail</w:t>
       </w:r>
     </w:p>
     <w:p>
@@ -208,6 +168,82 @@
           <w:lang w:val="fr-CA"/>
         </w:rPr>
       </w:pPr>
+      <w:r>
+        <w:rPr>
+          <w:lang w:val="fr-CA"/>
+        </w:rPr>
+        <w:t>1 litre crème 35% cuisson</w:t>
+      </w:r>
+    </w:p>
+    <w:p>
+      <w:pPr>
+        <w:pStyle w:val="Paragraphedeliste"/>
+        <w:numPr>
+          <w:ilvl w:val="0"/>
+          <w:numId w:val="3"/>
+        </w:numPr>
+        <w:spacing w:after="0"/>
+        <w:ind w:left="709" w:hanging="283"/>
+        <w:rPr>
+          <w:lang w:val="fr-CA"/>
+        </w:rPr>
+      </w:pPr>
+      <w:r>
+        <w:rPr>
+          <w:lang w:val="fr-CA"/>
+        </w:rPr>
+        <w:t>Huile d’olive</w:t>
+      </w:r>
+    </w:p>
+    <w:p>
+      <w:pPr>
+        <w:pStyle w:val="Paragraphedeliste"/>
+        <w:numPr>
+          <w:ilvl w:val="0"/>
+          <w:numId w:val="3"/>
+        </w:numPr>
+        <w:spacing w:after="0"/>
+        <w:ind w:left="709" w:hanging="283"/>
+        <w:rPr>
+          <w:lang w:val="fr-CA"/>
+        </w:rPr>
+      </w:pPr>
+      <w:r>
+        <w:rPr>
+          <w:lang w:val="fr-CA"/>
+        </w:rPr>
+        <w:t>Sel / Poivre</w:t>
+      </w:r>
+    </w:p>
+    <w:p>
+      <w:pPr>
+        <w:pStyle w:val="Paragraphedeliste"/>
+        <w:spacing w:after="0"/>
+        <w:ind w:left="709"/>
+        <w:rPr>
+          <w:lang w:val="fr-CA"/>
+        </w:rPr>
+      </w:pPr>
+    </w:p>
+    <w:p>
+      <w:pPr>
+        <w:pStyle w:val="Paragraphedeliste"/>
+        <w:numPr>
+          <w:ilvl w:val="0"/>
+          <w:numId w:val="3"/>
+        </w:numPr>
+        <w:spacing w:after="0"/>
+        <w:ind w:left="709" w:hanging="283"/>
+        <w:rPr>
+          <w:lang w:val="fr-CA"/>
+        </w:rPr>
+      </w:pPr>
+      <w:r>
+        <w:rPr>
+          <w:lang w:val="fr-CA"/>
+        </w:rPr>
+        <w:t>Chapelure</w:t>
+      </w:r>
     </w:p>
     <w:p>
       <w:pPr>
@@ -251,7 +287,7 @@
         <w:rPr>
           <w:lang w:val="fr-CA"/>
         </w:rPr>
-        <w:t>Couper le tofu en dés et bien l’enrober de fécule de maïs.</w:t>
+        <w:t>Cuire les macaronis (10 à 13 minutes dans l’eau bouillante), égoutter, mettre dans un grand bac et ajouter un filet d’huile d’olive, sel, poivre.</w:t>
       </w:r>
     </w:p>
     <w:p>
@@ -279,12 +315,30 @@
         <w:rPr>
           <w:lang w:val="fr-CA"/>
         </w:rPr>
-        <w:t>Mettre au four Mode : Pané, pendant 6 minutes.</w:t>
-      </w:r>
-    </w:p>
-    <w:p>
-      <w:pPr>
-        <w:pStyle w:val="Paragraphedeliste"/>
+        <w:t xml:space="preserve">Cuire les morceaux de courges </w:t>
+      </w:r>
+      <w:r>
+        <w:rPr>
+          <w:lang w:val="fr-CA"/>
+        </w:rPr>
+        <w:t xml:space="preserve">pendant </w:t>
+      </w:r>
+      <w:r>
+        <w:rPr>
+          <w:lang w:val="fr-CA"/>
+        </w:rPr>
+        <w:t>minimum 1h dans l’eau bouillante</w:t>
+      </w:r>
+      <w:r>
+        <w:rPr>
+          <w:lang w:val="fr-CA"/>
+        </w:rPr>
+        <w:t>.</w:t>
+      </w:r>
+    </w:p>
+    <w:p>
+      <w:pPr>
+        <w:spacing w:after="0"/>
         <w:rPr>
           <w:lang w:val="fr-CA"/>
         </w:rPr>
@@ -306,21 +360,7 @@
         <w:rPr>
           <w:lang w:val="fr-CA"/>
         </w:rPr>
-        <w:t xml:space="preserve">Mélanger l’ail, le gingembre, le sirop d’érable, la sauce soya, le ketchup, la sauce </w:t>
-      </w:r>
-      <w:proofErr w:type="spellStart"/>
-      <w:r>
-        <w:rPr>
-          <w:lang w:val="fr-CA"/>
-        </w:rPr>
-        <w:t>Sriracha</w:t>
-      </w:r>
-      <w:proofErr w:type="spellEnd"/>
-      <w:r>
-        <w:rPr>
-          <w:lang w:val="fr-CA"/>
-        </w:rPr>
-        <w:t xml:space="preserve"> et le bouillon de légume dans un récipient.</w:t>
+        <w:t>Égoutter les courges, puis les remettre dans la casserole. Broyer les courges avec un mélangeur à bras.</w:t>
       </w:r>
     </w:p>
     <w:p>
@@ -347,12 +387,11 @@
         <w:rPr>
           <w:lang w:val="fr-CA"/>
         </w:rPr>
-        <w:t>Verser la sauce dans une casserole, chauffer un peu, puis ajouter le tofu. Remuer souvent jusqu’à ce que la sauce épaississe.</w:t>
-      </w:r>
-    </w:p>
-    <w:p>
-      <w:pPr>
-        <w:pStyle w:val="Paragraphedeliste"/>
+        <w:t xml:space="preserve"> Dans la casserole de courge, ajouter la crème et l’ail en poudre. Apporter le mélange jusqu’à presque ébullition et ajouter le fromage cheddar orange.</w:t>
+      </w:r>
+    </w:p>
+    <w:p>
+      <w:pPr>
         <w:spacing w:after="0"/>
         <w:rPr>
           <w:lang w:val="fr-CA"/>
@@ -375,12 +414,38 @@
         <w:rPr>
           <w:lang w:val="fr-CA"/>
         </w:rPr>
-        <w:t>Retirer du rond, laisser reposer en remuant de temps en temps.</w:t>
-      </w:r>
-    </w:p>
-    <w:p>
-      <w:pPr>
-        <w:pStyle w:val="Paragraphedeliste"/>
+        <w:t>Baisser le rond et remuer doucement le fromage en l’étirant avec la spatule.</w:t>
+      </w:r>
+    </w:p>
+    <w:p>
+      <w:pPr>
+        <w:spacing w:after="0"/>
+        <w:rPr>
+          <w:lang w:val="fr-CA"/>
+        </w:rPr>
+      </w:pPr>
+    </w:p>
+    <w:p>
+      <w:pPr>
+        <w:pStyle w:val="Paragraphedeliste"/>
+        <w:numPr>
+          <w:ilvl w:val="0"/>
+          <w:numId w:val="1"/>
+        </w:numPr>
+        <w:spacing w:after="0"/>
+        <w:rPr>
+          <w:lang w:val="fr-CA"/>
+        </w:rPr>
+      </w:pPr>
+      <w:r>
+        <w:rPr>
+          <w:lang w:val="fr-CA"/>
+        </w:rPr>
+        <w:t>Des que tout le fromage est fondu, incorporer le mélange dans les macaronis et bien brasser.</w:t>
+      </w:r>
+    </w:p>
+    <w:p>
+      <w:pPr>
         <w:rPr>
           <w:lang w:val="fr-CA"/>
         </w:rPr>
@@ -414,7 +479,23 @@
         <w:rPr>
           <w:lang w:val="fr-CA"/>
         </w:rPr>
-        <w:t>Dans un contenant, mettre 180G de riz, 220-240G du mélange Tao, décorer d’oignons verts en rondelles.</w:t>
+        <w:t xml:space="preserve">420g dans un contenant en aluminium. Ajouter de la chapelure avant la cuisson. Cuire au four au mode </w:t>
+      </w:r>
+      <w:r>
+        <w:rPr>
+          <w:b/>
+          <w:u w:val="single"/>
+          <w:lang w:val="fr-CA"/>
+        </w:rPr>
+        <w:t>Coloration Finale</w:t>
+      </w:r>
+      <w:r>
+        <w:rPr>
+          <w:b/>
+          <w:u w:val="single"/>
+          <w:lang w:val="fr-CA"/>
+        </w:rPr>
+        <w:t>.</w:t>
       </w:r>
     </w:p>
     <w:sectPr>
@@ -1033,7 +1114,6 @@
   <w:style w:type="character" w:default="1" w:styleId="Policepardfaut">
     <w:name w:val="Default Paragraph Font"/>
     <w:uiPriority w:val="1"/>
-    <w:semiHidden/>
     <w:unhideWhenUsed/>
   </w:style>
   <w:style w:type="table" w:default="1" w:styleId="TableauNormal">

</xml_diff>